<commit_message>
add narration for last four slides
</commit_message>
<xml_diff>
--- a/Video/Jive_Narration.docx
+++ b/Video/Jive_Narration.docx
@@ -1021,9 +1021,8 @@
         <w:t>5 – 23.</w:t>
       </w:r>
     </w:p>
-    <w:bookmarkStart w:id="0" w:name="_GoBack"/>
-    <w:bookmarkStart w:id="1" w:name="_MON_1541337645"/>
-    <w:bookmarkEnd w:id="1"/>
+    <w:bookmarkStart w:id="0" w:name="_MON_1541337645"/>
+    <w:bookmarkEnd w:id="0"/>
     <w:p>
       <w:pPr>
         <w:rPr>
@@ -1059,12 +1058,11 @@
           <v:shape id="_x0000_i1025" type="#_x0000_t75" style="width:126pt;height:81.75pt" o:ole="">
             <v:imagedata r:id="rId5" o:title=""/>
           </v:shape>
-          <o:OLEObject Type="Embed" ProgID="Word.Document.12" ShapeID="_x0000_i1025" DrawAspect="Icon" ObjectID="_1560087869" r:id="rId6">
+          <o:OLEObject Type="Embed" ProgID="Word.Document.12" ShapeID="_x0000_i1025" DrawAspect="Icon" ObjectID="_1560089270" r:id="rId6">
             <o:FieldCodes>\s</o:FieldCodes>
           </o:OLEObject>
         </w:object>
       </w:r>
-      <w:bookmarkEnd w:id="0"/>
     </w:p>
     <w:p>
       <w:pPr>
@@ -1209,25 +1207,25 @@
           <w:sz w:val="28"/>
           <w:szCs w:val="28"/>
         </w:rPr>
-        <w:t>earlier</w:t>
-      </w:r>
-      <w:r>
-        <w:rPr>
-          <w:sz w:val="28"/>
-          <w:szCs w:val="28"/>
-        </w:rPr>
-        <w:t xml:space="preserve"> </w:t>
-      </w:r>
-      <w:r>
-        <w:rPr>
-          <w:sz w:val="28"/>
-          <w:szCs w:val="28"/>
-        </w:rPr>
         <w:t>API call.</w:t>
       </w:r>
-    </w:p>
-    <w:p>
-      <w:pPr>
+      <w:bookmarkStart w:id="1" w:name="_GoBack"/>
+      <w:bookmarkEnd w:id="1"/>
+    </w:p>
+    <w:p>
+      <w:pPr>
+        <w:pStyle w:val="ListParagraph"/>
+        <w:ind w:left="0"/>
+        <w:rPr>
+          <w:sz w:val="28"/>
+          <w:szCs w:val="28"/>
+        </w:rPr>
+      </w:pPr>
+    </w:p>
+    <w:p>
+      <w:pPr>
+        <w:pStyle w:val="ListParagraph"/>
+        <w:ind w:left="0"/>
         <w:rPr>
           <w:sz w:val="28"/>
           <w:szCs w:val="28"/>
@@ -1240,15 +1238,30 @@
           <w:szCs w:val="28"/>
         </w:rPr>
         <w:object w:dxaOrig="101" w:dyaOrig="32">
-          <v:shape id="_x0000_s1026" type="#_x0000_t75" style="position:absolute;margin-left:0;margin-top:0;width:134.2pt;height:87.7pt;z-index:251658240;mso-position-horizontal:left;mso-position-horizontal-relative:text;mso-position-vertical-relative:text">
+          <v:shape id="_x0000_s1026" type="#_x0000_t75" style="position:absolute;margin-left:0;margin-top:26.45pt;width:142.9pt;height:93.65pt;z-index:251658240;mso-position-horizontal-relative:text;mso-position-vertical-relative:text">
             <v:imagedata r:id="rId7" o:title=""/>
             <w10:wrap type="square" side="right"/>
           </v:shape>
-          <o:OLEObject Type="Embed" ProgID="Word.Document.12" ShapeID="_x0000_s1026" DrawAspect="Icon" ObjectID="_1560087870" r:id="rId8">
+          <o:OLEObject Type="Embed" ProgID="Word.Document.12" ShapeID="_x0000_s1026" DrawAspect="Icon" ObjectID="_1560089271" r:id="rId8">
             <o:FieldCodes>\s</o:FieldCodes>
           </o:OLEObject>
         </w:object>
       </w:r>
+      <w:r>
+        <w:rPr>
+          <w:sz w:val="28"/>
+          <w:szCs w:val="28"/>
+        </w:rPr>
+        <w:t>25 – 28.</w:t>
+      </w:r>
+    </w:p>
+    <w:p>
+      <w:pPr>
+        <w:rPr>
+          <w:sz w:val="28"/>
+          <w:szCs w:val="28"/>
+        </w:rPr>
+      </w:pPr>
       <w:r>
         <w:rPr>
           <w:sz w:val="28"/>

</xml_diff>